<commit_message>
Added Simple Operations and Calculations Solutions
</commit_message>
<xml_diff>
--- a/Simple Operations and Calculations/02.2 PB-Python-Simple-Calculations-Lab.docx
+++ b/Simple Operations and Calculations/02.2 PB-Python-Simple-Calculations-Lab.docx
@@ -267,7 +267,22 @@
           <w:b/>
           <w:lang w:val="bg-BG"/>
         </w:rPr>
-        <w:t>празен проект</w:t>
+        <w:t>пр</w:t>
+      </w:r>
+      <w:r>
+        <w:rPr>
+          <w:b/>
+        </w:rPr>
+        <w:t>a</w:t>
+      </w:r>
+      <w:bookmarkStart w:id="0" w:name="_GoBack"/>
+      <w:bookmarkEnd w:id="0"/>
+      <w:r>
+        <w:rPr>
+          <w:b/>
+          <w:lang w:val="bg-BG"/>
+        </w:rPr>
+        <w:t>зен проект</w:t>
       </w:r>
       <w:r>
         <w:rPr>
@@ -1137,8 +1152,6 @@
         </w:rPr>
         <w:t xml:space="preserve">променлива от </w:t>
       </w:r>
-      <w:bookmarkStart w:id="0" w:name="_GoBack"/>
-      <w:bookmarkEnd w:id="0"/>
       <w:r>
         <w:rPr>
           <w:b/>
@@ -5766,7 +5779,7 @@
                                 <wp:extent cx="201930" cy="201930"/>
                                 <wp:effectExtent l="0" t="0" r="7620" b="7620"/>
                                 <wp:docPr id="2" name="Picture 2">
-                                  <a:hlinkClick xmlns:a="http://schemas.openxmlformats.org/drawingml/2006/main" r:id="rId2"/>
+                                  <a:hlinkClick xmlns:a="http://schemas.openxmlformats.org/drawingml/2006/main" r:id="rId4"/>
                                 </wp:docPr>
                                 <wp:cNvGraphicFramePr>
                                   <a:graphicFrameLocks xmlns:a="http://schemas.openxmlformats.org/drawingml/2006/main" noChangeAspect="1"/>
@@ -5776,7 +5789,7 @@
                                     <pic:pic xmlns:pic="http://schemas.openxmlformats.org/drawingml/2006/picture">
                                       <pic:nvPicPr>
                                         <pic:cNvPr id="0" name="Picture 19">
-                                          <a:hlinkClick r:id="rId2"/>
+                                          <a:hlinkClick r:id="rId4"/>
                                         </pic:cNvPr>
                                         <pic:cNvPicPr>
                                           <a:picLocks noChangeAspect="1" noChangeArrowheads="1"/>
@@ -7090,7 +7103,7 @@
         </mc:Choice>
         <mc:Fallback>
           <w:pict>
-            <v:line w14:anchorId="6A88D092" id="Straight Connector 1" o:spid="_x0000_s1026" style="position:absolute;flip:y;z-index:251631616;visibility:visible;mso-wrap-style:square;mso-wrap-distance-left:9pt;mso-wrap-distance-top:0;mso-wrap-distance-right:9pt;mso-wrap-distance-bottom:0;mso-position-horizontal:absolute;mso-position-horizontal-relative:text;mso-position-vertical:absolute;mso-position-vertical-relative:text" from="-.1pt,5.7pt" to="520.7pt,5.7pt" o:gfxdata="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" strokecolor="#f37123" strokeweight="1pt">
+            <v:line w14:anchorId="724538C8" id="Straight Connector 1" o:spid="_x0000_s1026" style="position:absolute;flip:y;z-index:251631616;visibility:visible;mso-wrap-style:square;mso-wrap-distance-left:9pt;mso-wrap-distance-top:0;mso-wrap-distance-right:9pt;mso-wrap-distance-bottom:0;mso-position-horizontal:absolute;mso-position-horizontal-relative:text;mso-position-vertical:absolute;mso-position-vertical-relative:text" from="-.1pt,5.7pt" to="520.7pt,5.7pt" o:gfxdata="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" strokecolor="#f37123" strokeweight="1pt">
               <v:stroke endcap="round"/>
             </v:line>
           </w:pict>
@@ -7158,7 +7171,7 @@
         </mc:Choice>
         <mc:Fallback>
           <w:pict>
-            <v:line w14:anchorId="15A3673A" id="Straight Connector 9" o:spid="_x0000_s1026" style="position:absolute;flip:y;z-index:251653120;visibility:visible;mso-wrap-style:square;mso-wrap-distance-left:9pt;mso-wrap-distance-top:0;mso-wrap-distance-right:9pt;mso-wrap-distance-bottom:0;mso-position-horizontal:absolute;mso-position-horizontal-relative:text;mso-position-vertical:absolute;mso-position-vertical-relative:text" from="-.1pt,5.7pt" to="520.7pt,5.7pt" o:gfxdata="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" strokecolor="#f37123" strokeweight="1pt">
+            <v:line w14:anchorId="52DE7FF2" id="Straight Connector 9" o:spid="_x0000_s1026" style="position:absolute;flip:y;z-index:251653120;visibility:visible;mso-wrap-style:square;mso-wrap-distance-left:9pt;mso-wrap-distance-top:0;mso-wrap-distance-right:9pt;mso-wrap-distance-bottom:0;mso-position-horizontal:absolute;mso-position-horizontal-relative:text;mso-position-vertical:absolute;mso-position-vertical-relative:text" from="-.1pt,5.7pt" to="520.7pt,5.7pt" o:gfxdata="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" strokecolor="#f37123" strokeweight="1pt">
               <v:stroke endcap="round"/>
             </v:line>
           </w:pict>
@@ -7232,7 +7245,7 @@
         </mc:Choice>
         <mc:Fallback>
           <w:pict>
-            <v:line w14:anchorId="29571A71" id="Straight Connector 8" o:spid="_x0000_s1026" style="position:absolute;flip:y;z-index:251679744;visibility:visible;mso-wrap-style:square;mso-width-percent:0;mso-height-percent:0;mso-wrap-distance-left:9pt;mso-wrap-distance-top:0;mso-wrap-distance-right:9pt;mso-wrap-distance-bottom:0;mso-position-horizontal:absolute;mso-position-horizontal-relative:text;mso-position-vertical:absolute;mso-position-vertical-relative:text;mso-width-percent:0;mso-height-percent:0;mso-width-relative:page;mso-height-relative:page" from="-.1pt,5.2pt" to="520.7pt,5.2pt" o:gfxdata="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" strokecolor="#f37123" strokeweight="1pt">
+            <v:line w14:anchorId="4C964412" id="Straight Connector 8" o:spid="_x0000_s1026" style="position:absolute;flip:y;z-index:251679744;visibility:visible;mso-wrap-style:square;mso-width-percent:0;mso-height-percent:0;mso-wrap-distance-left:9pt;mso-wrap-distance-top:0;mso-wrap-distance-right:9pt;mso-wrap-distance-bottom:0;mso-position-horizontal:absolute;mso-position-horizontal-relative:text;mso-position-vertical:absolute;mso-position-vertical-relative:text;mso-width-percent:0;mso-height-percent:0;mso-width-relative:page;mso-height-relative:page" from="-.1pt,5.2pt" to="520.7pt,5.2pt" o:gfxdata="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" strokecolor="#f37123" strokeweight="1pt">
               <v:stroke endcap="round"/>
             </v:line>
           </w:pict>
@@ -11011,7 +11024,7 @@
 </file>
 
 <file path=customXml/itemProps1.xml><?xml version="1.0" encoding="utf-8"?>
-<ds:datastoreItem xmlns:ds="http://schemas.openxmlformats.org/officeDocument/2006/customXml" ds:itemID="{DFBC7A3B-6936-486D-993F-80D1FEE2EDB6}">
+<ds:datastoreItem xmlns:ds="http://schemas.openxmlformats.org/officeDocument/2006/customXml" ds:itemID="{C74A2273-40BB-402B-865D-F94BFEE53AA8}">
   <ds:schemaRefs>
     <ds:schemaRef ds:uri="http://schemas.openxmlformats.org/officeDocument/2006/bibliography"/>
   </ds:schemaRefs>

</xml_diff>